<commit_message>
add JS SP electJS
</commit_message>
<xml_diff>
--- a/chapitre 02 generalite et envirenement de devlop.docx
+++ b/chapitre 02 generalite et envirenement de devlop.docx
@@ -507,21 +507,7 @@
           <w:sz w:val="24"/>
           <w:szCs w:val="24"/>
         </w:rPr>
-        <w:t xml:space="preserve"> Style Sheets) est un langage informatique coté client utilisé pour mettre en forme les fichiers HTML ou XML. Il permet de séparer la présentation </w:t>
-      </w:r>
-      <w:r>
-        <w:rPr>
-          <w:sz w:val="24"/>
-          <w:szCs w:val="24"/>
-        </w:rPr>
-        <w:t>d’une</w:t>
-      </w:r>
-      <w:r>
-        <w:rPr>
-          <w:sz w:val="24"/>
-          <w:szCs w:val="24"/>
-        </w:rPr>
-        <w:t xml:space="preserve"> page html et sa structure</w:t>
+        <w:t xml:space="preserve"> Style Sheets) est un langage informatique coté client utilisé pour mettre en forme les fichiers HTML ou XML. Il permet de séparer la présentation d’une page html et sa structure</w:t>
       </w:r>
     </w:p>
     <w:p>
@@ -586,60 +572,16 @@
           <w:sz w:val="24"/>
           <w:szCs w:val="24"/>
         </w:rPr>
-        <w:t xml:space="preserve">SASS est un langage </w:t>
-      </w:r>
-      <w:r>
-        <w:rPr>
-          <w:sz w:val="24"/>
-          <w:szCs w:val="24"/>
-        </w:rPr>
-        <w:t xml:space="preserve">de script préprocesseur </w:t>
-      </w:r>
-      <w:r>
-        <w:rPr>
-          <w:sz w:val="24"/>
-          <w:szCs w:val="24"/>
-        </w:rPr>
-        <w:t xml:space="preserve">compilé en CSS à l’aide d’une commande SASS. Il </w:t>
-      </w:r>
-      <w:r>
-        <w:rPr>
-          <w:sz w:val="24"/>
-          <w:szCs w:val="24"/>
-        </w:rPr>
-        <w:t>nous</w:t>
-      </w:r>
-      <w:r>
-        <w:rPr>
-          <w:sz w:val="24"/>
-          <w:szCs w:val="24"/>
-        </w:rPr>
-        <w:t xml:space="preserve"> permet d’utiliser des variables, des règles imbriquées, des fonctions</w:t>
-      </w:r>
-      <w:r>
-        <w:rPr>
-          <w:sz w:val="24"/>
-          <w:szCs w:val="24"/>
-        </w:rPr>
-        <w:t xml:space="preserve"> </w:t>
-      </w:r>
-      <w:r>
-        <w:rPr>
-          <w:b/>
-          <w:bCs/>
-          <w:sz w:val="24"/>
-          <w:szCs w:val="24"/>
-        </w:rPr>
-        <w:t>etc</w:t>
-      </w:r>
-      <w:r>
-        <w:rPr>
-          <w:b/>
-          <w:bCs/>
-          <w:sz w:val="24"/>
-          <w:szCs w:val="24"/>
-        </w:rPr>
-        <w:t>.</w:t>
+        <w:t xml:space="preserve">SASS est un langage de script préprocesseur compilé en CSS à l’aide d’une commande SASS. Il nous permet d’utiliser des variables, des règles imbriquées, des fonctions </w:t>
+      </w:r>
+      <w:r>
+        <w:rPr>
+          <w:b/>
+          <w:bCs/>
+          <w:sz w:val="24"/>
+          <w:szCs w:val="24"/>
+        </w:rPr>
+        <w:t>etc.</w:t>
       </w:r>
     </w:p>
     <w:p>
@@ -656,28 +598,7 @@
           <w:sz w:val="24"/>
           <w:szCs w:val="24"/>
         </w:rPr>
-        <w:t>SASS il nous aide à garder les feuilles de style volumineuses bien organisées</w:t>
-      </w:r>
-      <w:r>
-        <w:rPr>
-          <w:sz w:val="24"/>
-          <w:szCs w:val="24"/>
-        </w:rPr>
-        <w:t xml:space="preserve">. Il est </w:t>
-      </w:r>
-      <w:r>
-        <w:rPr>
-          <w:sz w:val="24"/>
-          <w:szCs w:val="24"/>
-        </w:rPr>
-        <w:t>disponible en deux syntaxes</w:t>
-      </w:r>
-      <w:r>
-        <w:rPr>
-          <w:sz w:val="24"/>
-          <w:szCs w:val="24"/>
-        </w:rPr>
-        <w:t> :</w:t>
+        <w:t>SASS il nous aide à garder les feuilles de style volumineuses bien organisées. Il est disponible en deux syntaxes :</w:t>
       </w:r>
     </w:p>
     <w:p>
@@ -891,15 +812,20 @@
     </w:p>
     <w:p>
       <w:pPr>
-        <w:pStyle w:val="Paragraphedeliste"/>
-        <w:ind w:left="360"/>
-        <w:rPr>
-          <w:b/>
-          <w:bCs/>
-          <w:sz w:val="28"/>
-          <w:szCs w:val="28"/>
-        </w:rPr>
-      </w:pPr>
+        <w:ind w:firstLine="708"/>
+        <w:jc w:val="both"/>
+        <w:rPr>
+          <w:sz w:val="24"/>
+          <w:szCs w:val="24"/>
+        </w:rPr>
+      </w:pPr>
+      <w:r>
+        <w:rPr>
+          <w:sz w:val="24"/>
+          <w:szCs w:val="24"/>
+        </w:rPr>
+        <w:t>JavaScript est un langage de script qui permet d’implémenter des programmes complexes sur les pages web, ces scripts peuvent être Écrits directement sur une page web HTML et exécutés automatiquement quand la page Se charge.</w:t>
+      </w:r>
     </w:p>
     <w:p>
       <w:pPr>
@@ -966,21 +892,7 @@
           <w:sz w:val="24"/>
           <w:szCs w:val="24"/>
         </w:rPr>
-        <w:t xml:space="preserve">Type script est un langage de programmation développé par Microsoft, il nous permet de spécifier les types de données transmises dans le code. Et de signaler des erreurs lorsque les types ne correspondent pas au moment de compilation de code, </w:t>
-      </w:r>
-      <w:r>
-        <w:rPr>
-          <w:sz w:val="24"/>
-          <w:szCs w:val="24"/>
-        </w:rPr>
-        <w:t>à</w:t>
-      </w:r>
-      <w:r>
-        <w:rPr>
-          <w:sz w:val="24"/>
-          <w:szCs w:val="24"/>
-        </w:rPr>
-        <w:t xml:space="preserve"> la fin le code sera transpilé en JavaScript à l’aide d’un compilateur</w:t>
+        <w:t>Type script est un langage de programmation développé par Microsoft, il nous permet de spécifier les types de données transmises dans le code. Et de signaler des erreurs lorsque les types ne correspondent pas au moment de compilation de code, à la fin le code sera transpilé en JavaScript à l’aide d’un compilateur</w:t>
       </w:r>
       <w:r>
         <w:rPr>
@@ -1120,21 +1032,7 @@
           <w:sz w:val="24"/>
           <w:szCs w:val="24"/>
         </w:rPr>
-        <w:t xml:space="preserve">Angular </w:t>
-      </w:r>
-      <w:r>
-        <w:rPr>
-          <w:sz w:val="24"/>
-          <w:szCs w:val="24"/>
-        </w:rPr>
-        <w:t>Matériel</w:t>
-      </w:r>
-      <w:r>
-        <w:rPr>
-          <w:sz w:val="24"/>
-          <w:szCs w:val="24"/>
-        </w:rPr>
-        <w:t xml:space="preserve"> est une bibliothèque d’interface utilisateur (UI), qu’on peut utiliser dans les projets Angular pour accélérer le développement. Il nous offre des composants d’interface utilisateur magnifiques tels que des cartes, des entrées, des tableaux de données, des sélecteurs de date et bien plus encore.</w:t>
+        <w:t>Angular Matériel est une bibliothèque d’interface utilisateur (UI), qu’on peut utiliser dans les projets Angular pour accélérer le développement. Il nous offre des composants d’interface utilisateur magnifiques tels que des cartes, des entrées, des tableaux de données, des sélecteurs de date et bien plus encore.</w:t>
       </w:r>
     </w:p>
     <w:p>
@@ -1159,6 +1057,7 @@
           <w:sz w:val="28"/>
           <w:szCs w:val="28"/>
         </w:rPr>
+        <w:lastRenderedPageBreak/>
         <w:t>Notre choix de Angular par rapport à REACT :</w:t>
       </w:r>
     </w:p>
@@ -1199,7 +1098,6 @@
           <w:sz w:val="24"/>
           <w:szCs w:val="24"/>
         </w:rPr>
-        <w:lastRenderedPageBreak/>
         <w:t>Les services de langage Angular se complètent automatiquement à l’intérieur des fichiers HTML externes du composant.</w:t>
       </w:r>
     </w:p>
@@ -1310,23 +1208,68 @@
     </w:p>
     <w:p>
       <w:pPr>
-        <w:rPr>
-          <w:b/>
-          <w:bCs/>
-          <w:sz w:val="28"/>
-          <w:szCs w:val="28"/>
-        </w:rPr>
-      </w:pPr>
-    </w:p>
-    <w:p>
-      <w:pPr>
-        <w:rPr>
-          <w:b/>
-          <w:bCs/>
-          <w:sz w:val="28"/>
-          <w:szCs w:val="28"/>
-        </w:rPr>
-      </w:pPr>
+        <w:jc w:val="both"/>
+        <w:rPr>
+          <w:sz w:val="24"/>
+          <w:szCs w:val="24"/>
+        </w:rPr>
+      </w:pPr>
+      <w:r>
+        <w:rPr>
+          <w:sz w:val="24"/>
+          <w:szCs w:val="24"/>
+        </w:rPr>
+        <w:t>ElectronJs est un module Node.js qui permet de créer des applications desktop (logiciel) multi-platform (Win, Mac, Linux) en utilisant des technologies web telles Que HTML5, CSS et JavaScript.</w:t>
+      </w:r>
+      <w:r>
+        <w:rPr>
+          <w:sz w:val="24"/>
+          <w:szCs w:val="24"/>
+        </w:rPr>
+        <w:t xml:space="preserve"> ElectronJs </w:t>
+      </w:r>
+      <w:r>
+        <w:rPr>
+          <w:sz w:val="24"/>
+          <w:szCs w:val="24"/>
+        </w:rPr>
+        <w:t>repose entièrement sur des normes Web</w:t>
+      </w:r>
+      <w:r>
+        <w:rPr>
+          <w:sz w:val="24"/>
+          <w:szCs w:val="24"/>
+        </w:rPr>
+        <w:t xml:space="preserve"> connu</w:t>
+      </w:r>
+      <w:r>
+        <w:rPr>
+          <w:sz w:val="24"/>
+          <w:szCs w:val="24"/>
+        </w:rPr>
+        <w:t xml:space="preserve"> par la majorité des développeurs</w:t>
+      </w:r>
+      <w:r>
+        <w:rPr>
+          <w:sz w:val="24"/>
+          <w:szCs w:val="24"/>
+        </w:rPr>
+        <w:t xml:space="preserve"> Web</w:t>
+      </w:r>
+      <w:r>
+        <w:rPr>
+          <w:sz w:val="24"/>
+          <w:szCs w:val="24"/>
+        </w:rPr>
+        <w:t>.</w:t>
+      </w:r>
+      <w:r>
+        <w:rPr>
+          <w:sz w:val="24"/>
+          <w:szCs w:val="24"/>
+        </w:rPr>
+        <w:t xml:space="preserve"> De plus, il fournit diverses fonctionnalités de base telles que la mise à jour automatique, le reporter de crash, le créateur du programme d’installation et des fonctionnalités spécifiques au système</w:t>
+      </w:r>
     </w:p>
     <w:p>
       <w:pPr>
@@ -1380,7 +1323,21 @@
           <w:sz w:val="24"/>
           <w:szCs w:val="24"/>
         </w:rPr>
-        <w:t xml:space="preserve">Ionic est un Framework open-source créé en 2013 permet de créer un code multisupport en utilisant des outils Web comme HTML, CSS, JavaScript, afin de générer des applications iOS, Android, Chrome, Windows Phone et bien d’autres. </w:t>
+        <w:t>Ionic est un Framework open-source créé en 2013 permet de créer un code multi</w:t>
+      </w:r>
+      <w:r>
+        <w:rPr>
+          <w:sz w:val="24"/>
+          <w:szCs w:val="24"/>
+        </w:rPr>
+        <w:t>-</w:t>
+      </w:r>
+      <w:r>
+        <w:rPr>
+          <w:sz w:val="24"/>
+          <w:szCs w:val="24"/>
+        </w:rPr>
+        <w:t xml:space="preserve">support en utilisant des outils Web comme HTML, CSS, JavaScript, afin de générer des applications iOS, Android, Chrome, Windows Phone et bien d’autres. </w:t>
       </w:r>
     </w:p>
     <w:p>
@@ -1432,28 +1389,38 @@
     </w:p>
     <w:p>
       <w:pPr>
-        <w:rPr>
-          <w:b/>
-          <w:bCs/>
-          <w:sz w:val="28"/>
-          <w:szCs w:val="28"/>
-        </w:rPr>
-      </w:pPr>
-    </w:p>
-    <w:p>
-      <w:pPr>
-        <w:rPr>
-          <w:b/>
-          <w:bCs/>
-          <w:sz w:val="28"/>
-          <w:szCs w:val="28"/>
-        </w:rPr>
-      </w:pPr>
-    </w:p>
-    <w:p>
-      <w:pPr>
-        <w:pStyle w:val="Paragraphedeliste"/>
-        <w:ind w:left="1134"/>
+        <w:ind w:firstLine="360"/>
+        <w:rPr>
+          <w:b/>
+          <w:bCs/>
+          <w:sz w:val="32"/>
+          <w:szCs w:val="32"/>
+        </w:rPr>
+      </w:pPr>
+      <w:r>
+        <w:rPr>
+          <w:sz w:val="24"/>
+          <w:szCs w:val="24"/>
+        </w:rPr>
+        <w:t xml:space="preserve">Spring Boot est un </w:t>
+      </w:r>
+      <w:r>
+        <w:rPr>
+          <w:sz w:val="24"/>
+          <w:szCs w:val="24"/>
+        </w:rPr>
+        <w:t>Framework</w:t>
+      </w:r>
+      <w:r>
+        <w:rPr>
+          <w:sz w:val="24"/>
+          <w:szCs w:val="24"/>
+        </w:rPr>
+        <w:t xml:space="preserve"> Java, utilisé pour développer des applications Web. Il nous permet de créer des API REST avec des configurations minimales. Spring Boot fournit un code passe-partout avec toutes les configurations nécessaires pour commencer immédiatement le codage.</w:t>
+      </w:r>
+    </w:p>
+    <w:p>
+      <w:pPr>
         <w:rPr>
           <w:b/>
           <w:bCs/>
@@ -1505,63 +1472,7 @@
           <w:sz w:val="24"/>
           <w:szCs w:val="24"/>
         </w:rPr>
-        <w:t>Nous</w:t>
-      </w:r>
-      <w:r>
-        <w:rPr>
-          <w:sz w:val="24"/>
-          <w:szCs w:val="24"/>
-        </w:rPr>
-        <w:t xml:space="preserve"> avons choisi</w:t>
-      </w:r>
-      <w:r>
-        <w:rPr>
-          <w:sz w:val="24"/>
-          <w:szCs w:val="24"/>
-        </w:rPr>
-        <w:t xml:space="preserve"> UML pour bien </w:t>
-      </w:r>
-      <w:r>
-        <w:rPr>
-          <w:sz w:val="24"/>
-          <w:szCs w:val="24"/>
-        </w:rPr>
-        <w:t>vouloir mettre en œuvre les connaissances qu’on a acquises durant notre formation</w:t>
-      </w:r>
-      <w:r>
-        <w:rPr>
-          <w:sz w:val="24"/>
-          <w:szCs w:val="24"/>
-        </w:rPr>
-        <w:t>. De plus, il est</w:t>
-      </w:r>
-      <w:r>
-        <w:rPr>
-          <w:sz w:val="24"/>
-          <w:szCs w:val="24"/>
-        </w:rPr>
-        <w:t xml:space="preserve"> très </w:t>
-      </w:r>
-      <w:r>
-        <w:rPr>
-          <w:sz w:val="24"/>
-          <w:szCs w:val="24"/>
-        </w:rPr>
-        <w:t>utilisé</w:t>
-      </w:r>
-      <w:r>
-        <w:rPr>
-          <w:sz w:val="24"/>
-          <w:szCs w:val="24"/>
-        </w:rPr>
-        <w:t xml:space="preserve">, notamment par un grand nombre de </w:t>
-      </w:r>
-      <w:r>
-        <w:rPr>
-          <w:sz w:val="24"/>
-          <w:szCs w:val="24"/>
-        </w:rPr>
-        <w:t xml:space="preserve">concepteur par rapport ou autre langage de modélisation. </w:t>
+        <w:t xml:space="preserve">Nous avons choisi UML pour bien vouloir mettre en œuvre les connaissances qu’on a acquises durant notre formation. De plus, il est très utilisé, notamment par un grand nombre de concepteur par rapport ou autre langage de modélisation. </w:t>
       </w:r>
     </w:p>
     <w:p>
@@ -1605,6 +1516,7 @@
           <w:sz w:val="24"/>
           <w:szCs w:val="24"/>
         </w:rPr>
+        <w:lastRenderedPageBreak/>
         <w:t>L’UML (</w:t>
       </w:r>
       <w:proofErr w:type="spellStart"/>
@@ -1941,49 +1853,7 @@
           <w:sz w:val="24"/>
           <w:szCs w:val="24"/>
         </w:rPr>
-        <w:t>Visual Studio Code est un éditeur de code open source</w:t>
-      </w:r>
-      <w:r>
-        <w:rPr>
-          <w:sz w:val="24"/>
-          <w:szCs w:val="24"/>
-        </w:rPr>
-        <w:t xml:space="preserve"> </w:t>
-      </w:r>
-      <w:r>
-        <w:rPr>
-          <w:sz w:val="24"/>
-          <w:szCs w:val="24"/>
-        </w:rPr>
-        <w:t>léger et puissant</w:t>
-      </w:r>
-      <w:r>
-        <w:rPr>
-          <w:sz w:val="24"/>
-          <w:szCs w:val="24"/>
-        </w:rPr>
-        <w:t xml:space="preserve">, qui </w:t>
-      </w:r>
-      <w:r>
-        <w:rPr>
-          <w:sz w:val="24"/>
-          <w:szCs w:val="24"/>
-        </w:rPr>
-        <w:t>possède un riche écosystème d’extensions</w:t>
-      </w:r>
-      <w:r>
-        <w:rPr>
-          <w:sz w:val="24"/>
-          <w:szCs w:val="24"/>
-        </w:rPr>
-        <w:t xml:space="preserve">. </w:t>
-      </w:r>
-      <w:r>
-        <w:rPr>
-          <w:sz w:val="24"/>
-          <w:szCs w:val="24"/>
-        </w:rPr>
-        <w:t>Il est livré avec un support intégré pour JavaScript, Type Script et Node.js.</w:t>
+        <w:t>Visual Studio Code est un éditeur de code open source léger et puissant, qui possède un riche écosystème d’extensions. Il est livré avec un support intégré pour JavaScript, Type Script et Node.js.</w:t>
       </w:r>
     </w:p>
     <w:p>
@@ -2313,6 +2183,7 @@
           <w:sz w:val="28"/>
           <w:szCs w:val="28"/>
         </w:rPr>
+        <w:lastRenderedPageBreak/>
         <w:t>Conclusion</w:t>
       </w:r>
       <w:bookmarkEnd w:id="27"/>
@@ -2394,7 +2265,6 @@
           <w:sz w:val="28"/>
           <w:szCs w:val="28"/>
         </w:rPr>
-        <w:lastRenderedPageBreak/>
         <w:br w:type="page"/>
       </w:r>
     </w:p>
@@ -3159,6 +3029,7 @@
                 <w:b/>
                 <w:bCs/>
                 <w:noProof/>
+                <w:color w:val="FF0000"/>
               </w:rPr>
               <w:t>JavaScript</w:t>
             </w:r>
@@ -3450,6 +3321,8 @@
                 <w:b/>
                 <w:bCs/>
                 <w:noProof/>
+                <w:color w:val="FF0000"/>
+                <w:highlight w:val="yellow"/>
               </w:rPr>
               <w:t>ELECTRONJS</w:t>
             </w:r>
@@ -3631,6 +3504,7 @@
                 <w:b/>
                 <w:bCs/>
                 <w:noProof/>
+                <w:color w:val="FF0000"/>
               </w:rPr>
               <w:t>Spring boot</w:t>
             </w:r>
@@ -4375,27 +4249,7 @@
                 <w:noProof/>
                 <w:color w:val="FF0000"/>
               </w:rPr>
-              <w:t>Visu</w:t>
-            </w:r>
-            <w:r>
-              <w:rPr>
-                <w:rStyle w:val="Lienhypertexte"/>
-                <w:b/>
-                <w:bCs/>
-                <w:noProof/>
-                <w:color w:val="FF0000"/>
-              </w:rPr>
-              <w:t>a</w:t>
-            </w:r>
-            <w:r>
-              <w:rPr>
-                <w:rStyle w:val="Lienhypertexte"/>
-                <w:b/>
-                <w:bCs/>
-                <w:noProof/>
-                <w:color w:val="FF0000"/>
-              </w:rPr>
-              <w:t>l Studio code</w:t>
+              <w:t>Visual Studio code</w:t>
             </w:r>
             <w:r>
               <w:rPr>
@@ -5125,14 +4979,7 @@
           <w:sz w:val="24"/>
           <w:szCs w:val="24"/>
         </w:rPr>
-        <w:t>MVC</w:t>
-      </w:r>
-      <w:r>
-        <w:rPr>
-          <w:sz w:val="24"/>
-          <w:szCs w:val="24"/>
-        </w:rPr>
-        <w:t xml:space="preserve"> </w:t>
+        <w:t xml:space="preserve">MVC </w:t>
       </w:r>
     </w:p>
     <w:p>

</xml_diff>